<commit_message>
PPO - added usecase diag
</commit_message>
<xml_diff>
--- a/3/PPO/IPR1.docx
+++ b/3/PPO/IPR1.docx
@@ -367,28 +367,28 @@
         <w:rPr>
           <w:szCs w:val="28"/>
         </w:rPr>
-        <w:t xml:space="preserve"> и </w:t>
-      </w:r>
-      <w:proofErr w:type="spellStart"/>
-      <w:r>
-        <w:rPr>
-          <w:szCs w:val="28"/>
-        </w:rPr>
-        <w:t>анализ</w:t>
-      </w:r>
-      <w:proofErr w:type="spellEnd"/>
-      <w:r>
-        <w:rPr>
-          <w:szCs w:val="28"/>
-        </w:rPr>
-        <w:t xml:space="preserve"> </w:t>
-      </w:r>
-      <w:proofErr w:type="spellStart"/>
-      <w:r>
-        <w:rPr>
-          <w:szCs w:val="28"/>
-        </w:rPr>
-        <w:t>алгоритмов</w:t>
+        <w:t xml:space="preserve"> </w:t>
+      </w:r>
+      <w:proofErr w:type="spellStart"/>
+      <w:r>
+        <w:rPr>
+          <w:szCs w:val="28"/>
+        </w:rPr>
+        <w:t>программного</w:t>
+      </w:r>
+      <w:proofErr w:type="spellEnd"/>
+      <w:r>
+        <w:rPr>
+          <w:szCs w:val="28"/>
+        </w:rPr>
+        <w:t xml:space="preserve"> </w:t>
+      </w:r>
+      <w:proofErr w:type="spellStart"/>
+      <w:r>
+        <w:rPr>
+          <w:szCs w:val="28"/>
+        </w:rPr>
+        <w:t>обеспечения</w:t>
       </w:r>
       <w:proofErr w:type="spellEnd"/>
       <w:r>
@@ -660,6 +660,8 @@
         </w:rPr>
         <w:br/>
       </w:r>
+      <w:bookmarkStart w:id="0" w:name="_GoBack"/>
+      <w:bookmarkEnd w:id="0"/>
       <w:r>
         <w:rPr>
           <w:rFonts w:eastAsia="Times New Roman" w:cs="Times New Roman"/>
@@ -734,17 +736,39 @@
         <w:jc w:val="both"/>
         <w:rPr>
           <w:rFonts w:cs="Times New Roman"/>
-          <w:szCs w:val="28"/>
-        </w:rPr>
-      </w:pPr>
-      <w:proofErr w:type="spellStart"/>
-      <w:r>
-        <w:rPr>
-          <w:rFonts w:cs="Times New Roman"/>
           <w:b/>
           <w:szCs w:val="28"/>
+          <w:lang w:val="ru-RU"/>
+        </w:rPr>
+      </w:pPr>
+      <w:r>
+        <w:rPr>
+          <w:rFonts w:cs="Times New Roman"/>
+          <w:b/>
+          <w:szCs w:val="28"/>
+          <w:lang w:val="ru-RU"/>
         </w:rPr>
         <w:lastRenderedPageBreak/>
+        <w:t>Вариант 8</w:t>
+      </w:r>
+    </w:p>
+    <w:p>
+      <w:pPr>
+        <w:spacing w:after="120"/>
+        <w:ind w:firstLine="567"/>
+        <w:jc w:val="both"/>
+        <w:rPr>
+          <w:rFonts w:cs="Times New Roman"/>
+          <w:szCs w:val="28"/>
+        </w:rPr>
+      </w:pPr>
+      <w:proofErr w:type="spellStart"/>
+      <w:r>
+        <w:rPr>
+          <w:rFonts w:cs="Times New Roman"/>
+          <w:b/>
+          <w:szCs w:val="28"/>
+        </w:rPr>
         <w:t>Цель</w:t>
       </w:r>
       <w:proofErr w:type="spellEnd"/>
@@ -10656,6 +10680,88 @@
         </w:rPr>
         <w:br w:type="page"/>
       </w:r>
+      <w:r>
+        <w:rPr>
+          <w:rFonts w:eastAsia="Times New Roman" w:cs="Times New Roman"/>
+          <w:noProof/>
+          <w:szCs w:val="28"/>
+        </w:rPr>
+        <w:drawing>
+          <wp:inline distT="0" distB="0" distL="0" distR="0" wp14:anchorId="12BBFFA6" wp14:editId="692DE906">
+            <wp:extent cx="4737100" cy="4762500"/>
+            <wp:effectExtent l="0" t="0" r="12700" b="12700"/>
+            <wp:docPr id="3" name="Picture 3" descr="use-case.png"/>
+            <wp:cNvGraphicFramePr>
+              <a:graphicFrameLocks xmlns:a="http://schemas.openxmlformats.org/drawingml/2006/main" noChangeAspect="1"/>
+            </wp:cNvGraphicFramePr>
+            <a:graphic xmlns:a="http://schemas.openxmlformats.org/drawingml/2006/main">
+              <a:graphicData uri="http://schemas.openxmlformats.org/drawingml/2006/picture">
+                <pic:pic xmlns:pic="http://schemas.openxmlformats.org/drawingml/2006/picture">
+                  <pic:nvPicPr>
+                    <pic:cNvPr id="0" name="Picture 2" descr="use-case.png"/>
+                    <pic:cNvPicPr>
+                      <a:picLocks noChangeAspect="1" noChangeArrowheads="1"/>
+                    </pic:cNvPicPr>
+                  </pic:nvPicPr>
+                  <pic:blipFill>
+                    <a:blip r:embed="rId7">
+                      <a:extLst>
+                        <a:ext uri="{28A0092B-C50C-407E-A947-70E740481C1C}">
+                          <a14:useLocalDpi xmlns:a14="http://schemas.microsoft.com/office/drawing/2010/main" val="0"/>
+                        </a:ext>
+                      </a:extLst>
+                    </a:blip>
+                    <a:srcRect/>
+                    <a:stretch>
+                      <a:fillRect/>
+                    </a:stretch>
+                  </pic:blipFill>
+                  <pic:spPr bwMode="auto">
+                    <a:xfrm>
+                      <a:off x="0" y="0"/>
+                      <a:ext cx="4737100" cy="4762500"/>
+                    </a:xfrm>
+                    <a:prstGeom prst="rect">
+                      <a:avLst/>
+                    </a:prstGeom>
+                    <a:noFill/>
+                    <a:ln>
+                      <a:noFill/>
+                    </a:ln>
+                  </pic:spPr>
+                </pic:pic>
+              </a:graphicData>
+            </a:graphic>
+          </wp:inline>
+        </w:drawing>
+      </w:r>
+    </w:p>
+    <w:p>
+      <w:pPr>
+        <w:rPr>
+          <w:rFonts w:eastAsia="Times New Roman" w:cs="Times New Roman"/>
+          <w:szCs w:val="28"/>
+        </w:rPr>
+      </w:pPr>
+    </w:p>
+    <w:p>
+      <w:pPr>
+        <w:rPr>
+          <w:rFonts w:cs="Times New Roman"/>
+          <w:b/>
+          <w:color w:val="000000"/>
+          <w:szCs w:val="28"/>
+        </w:rPr>
+      </w:pPr>
+      <w:r>
+        <w:rPr>
+          <w:rFonts w:cs="Times New Roman"/>
+          <w:b/>
+          <w:color w:val="000000"/>
+          <w:szCs w:val="28"/>
+        </w:rPr>
+        <w:br w:type="page"/>
+      </w:r>
     </w:p>
     <w:p>
       <w:pPr>
@@ -10750,8 +10856,6 @@
           <w:szCs w:val="28"/>
         </w:rPr>
       </w:pPr>
-      <w:bookmarkStart w:id="0" w:name="_GoBack"/>
-      <w:bookmarkEnd w:id="0"/>
     </w:p>
     <w:p>
       <w:pPr>
@@ -17373,7 +17477,7 @@
 </file>
 
 <file path=customXml/itemProps1.xml><?xml version="1.0" encoding="utf-8"?>
-<ds:datastoreItem xmlns:ds="http://schemas.openxmlformats.org/officeDocument/2006/customXml" ds:itemID="{A2C2CFF5-9C49-114E-878D-9C568E126AFC}">
+<ds:datastoreItem xmlns:ds="http://schemas.openxmlformats.org/officeDocument/2006/customXml" ds:itemID="{CC46170C-250C-184E-803C-8D633C30B5C7}">
   <ds:schemaRefs>
     <ds:schemaRef ds:uri="http://schemas.openxmlformats.org/officeDocument/2006/bibliography"/>
   </ds:schemaRefs>

</xml_diff>